<commit_message>
Update 1/8/2024 8:21PM EST
Updates as of 8:21PM EST on 1/8/2024.
</commit_message>
<xml_diff>
--- a/&ANATOMY/%TEETH OR TOOTH WAR CRIME PREVENTION/20240108 - Global United Defense, Inc. - Teeth or Tooth War Crime Prevention Security Systems - v1.0.1.19.docx
+++ b/&ANATOMY/%TEETH OR TOOTH WAR CRIME PREVENTION/20240108 - Global United Defense, Inc. - Teeth or Tooth War Crime Prevention Security Systems - v1.0.1.19.docx
@@ -215,7 +215,7 @@
           <w:sz w:val="28"/>
           <w:szCs w:val="28"/>
         </w:rPr>
-        <w:t>1/8/2024 4:15:16 PM</w:t>
+        <w:t>1/8/2024 4:17:45 PM</w:t>
       </w:r>
     </w:p>
     <w:p>
@@ -10773,15 +10773,7 @@
           <w:bCs/>
           <w:color w:val="FF0000"/>
         </w:rPr>
-        <w:t xml:space="preserve"> CO</w:t>
-      </w:r>
-      <w:r>
-        <w:rPr>
-          <w:b/>
-          <w:bCs/>
-          <w:color w:val="FF0000"/>
-        </w:rPr>
-        <w:t>RKSCREW</w:t>
+        <w:t xml:space="preserve"> CORKSCREW</w:t>
       </w:r>
       <w:r>
         <w:rPr>
@@ -13253,7 +13245,15 @@
           <w:bCs/>
           <w:color w:val="FF0000"/>
         </w:rPr>
-        <w:t>SHATTER</w:t>
+        <w:t>S</w:t>
+      </w:r>
+      <w:r>
+        <w:rPr>
+          <w:b/>
+          <w:bCs/>
+          <w:color w:val="FF0000"/>
+        </w:rPr>
+        <w:t>CREW</w:t>
       </w:r>
       <w:r>
         <w:rPr>
@@ -13384,7 +13384,7 @@
           <w:bCs/>
           <w:color w:val="FF0000"/>
         </w:rPr>
-        <w:t>SIZZL</w:t>
+        <w:t>SHATTER</w:t>
       </w:r>
       <w:r>
         <w:rPr>
@@ -13398,20 +13398,6 @@
         <w:rPr>
           <w:b/>
           <w:bCs/>
-        </w:rPr>
-        <w:t>E</w:t>
-      </w:r>
-      <w:r>
-        <w:rPr>
-          <w:b/>
-          <w:bCs/>
-        </w:rPr>
-        <w:t xml:space="preserve">, </w:t>
-      </w:r>
-      <w:r>
-        <w:rPr>
-          <w:b/>
-          <w:bCs/>
           <w:color w:val="808080" w:themeColor="background1" w:themeShade="80"/>
         </w:rPr>
         <w:t>ED</w:t>
@@ -13429,22 +13415,22 @@
           <w:bCs/>
           <w:color w:val="808080" w:themeColor="background1" w:themeShade="80"/>
         </w:rPr>
-        <w:t>ES</w:t>
-      </w:r>
-      <w:r>
-        <w:rPr>
-          <w:b/>
-          <w:bCs/>
-        </w:rPr>
-        <w:t xml:space="preserve">, </w:t>
-      </w:r>
-      <w:r>
-        <w:rPr>
-          <w:b/>
-          <w:bCs/>
-          <w:color w:val="808080" w:themeColor="background1" w:themeShade="80"/>
-        </w:rPr>
         <w:t>ING</w:t>
+      </w:r>
+      <w:r>
+        <w:rPr>
+          <w:b/>
+          <w:bCs/>
+        </w:rPr>
+        <w:t xml:space="preserve">, </w:t>
+      </w:r>
+      <w:r>
+        <w:rPr>
+          <w:b/>
+          <w:bCs/>
+          <w:color w:val="808080" w:themeColor="background1" w:themeShade="80"/>
+        </w:rPr>
+        <w:t>S</w:t>
       </w:r>
       <w:r>
         <w:rPr>
@@ -13529,7 +13515,7 @@
           <w:bCs/>
           <w:color w:val="FF0000"/>
         </w:rPr>
-        <w:t>SNAP</w:t>
+        <w:t>SIZZL</w:t>
       </w:r>
       <w:r>
         <w:rPr>
@@ -13543,6 +13529,20 @@
         <w:rPr>
           <w:b/>
           <w:bCs/>
+        </w:rPr>
+        <w:t>E</w:t>
+      </w:r>
+      <w:r>
+        <w:rPr>
+          <w:b/>
+          <w:bCs/>
+        </w:rPr>
+        <w:t xml:space="preserve">, </w:t>
+      </w:r>
+      <w:r>
+        <w:rPr>
+          <w:b/>
+          <w:bCs/>
           <w:color w:val="808080" w:themeColor="background1" w:themeShade="80"/>
         </w:rPr>
         <w:t>ED</w:t>
@@ -13560,22 +13560,22 @@
           <w:bCs/>
           <w:color w:val="808080" w:themeColor="background1" w:themeShade="80"/>
         </w:rPr>
+        <w:t>ES</w:t>
+      </w:r>
+      <w:r>
+        <w:rPr>
+          <w:b/>
+          <w:bCs/>
+        </w:rPr>
+        <w:t xml:space="preserve">, </w:t>
+      </w:r>
+      <w:r>
+        <w:rPr>
+          <w:b/>
+          <w:bCs/>
+          <w:color w:val="808080" w:themeColor="background1" w:themeShade="80"/>
+        </w:rPr>
         <w:t>ING</w:t>
-      </w:r>
-      <w:r>
-        <w:rPr>
-          <w:b/>
-          <w:bCs/>
-        </w:rPr>
-        <w:t xml:space="preserve">, </w:t>
-      </w:r>
-      <w:r>
-        <w:rPr>
-          <w:b/>
-          <w:bCs/>
-          <w:color w:val="808080" w:themeColor="background1" w:themeShade="80"/>
-        </w:rPr>
-        <w:t>S</w:t>
       </w:r>
       <w:r>
         <w:rPr>
@@ -13660,7 +13660,7 @@
           <w:bCs/>
           <w:color w:val="FF0000"/>
         </w:rPr>
-        <w:t>SPLIT</w:t>
+        <w:t>SNAP</w:t>
       </w:r>
       <w:r>
         <w:rPr>
@@ -13670,6 +13670,21 @@
         <w:t>(</w:t>
       </w:r>
       <w:proofErr w:type="gramEnd"/>
+      <w:r>
+        <w:rPr>
+          <w:b/>
+          <w:bCs/>
+          <w:color w:val="808080" w:themeColor="background1" w:themeShade="80"/>
+        </w:rPr>
+        <w:t>ED</w:t>
+      </w:r>
+      <w:r>
+        <w:rPr>
+          <w:b/>
+          <w:bCs/>
+        </w:rPr>
+        <w:t xml:space="preserve">, </w:t>
+      </w:r>
       <w:r>
         <w:rPr>
           <w:b/>
@@ -13776,7 +13791,7 @@
           <w:bCs/>
           <w:color w:val="FF0000"/>
         </w:rPr>
-        <w:t>SPOIL</w:t>
+        <w:t>SPLIT</w:t>
       </w:r>
       <w:r>
         <w:rPr>
@@ -13786,21 +13801,6 @@
         <w:t>(</w:t>
       </w:r>
       <w:proofErr w:type="gramEnd"/>
-      <w:r>
-        <w:rPr>
-          <w:b/>
-          <w:bCs/>
-          <w:color w:val="808080" w:themeColor="background1" w:themeShade="80"/>
-        </w:rPr>
-        <w:t>ED</w:t>
-      </w:r>
-      <w:r>
-        <w:rPr>
-          <w:b/>
-          <w:bCs/>
-        </w:rPr>
-        <w:t xml:space="preserve">, </w:t>
-      </w:r>
       <w:r>
         <w:rPr>
           <w:b/>
@@ -13907,7 +13907,7 @@
           <w:bCs/>
           <w:color w:val="FF0000"/>
         </w:rPr>
-        <w:t>SPUTTER</w:t>
+        <w:t>SPOIL</w:t>
       </w:r>
       <w:r>
         <w:rPr>
@@ -14038,7 +14038,7 @@
           <w:bCs/>
           <w:color w:val="FF0000"/>
         </w:rPr>
-        <w:t>STAIN</w:t>
+        <w:t>SPUTTER</w:t>
       </w:r>
       <w:r>
         <w:rPr>
@@ -14169,7 +14169,7 @@
           <w:bCs/>
           <w:color w:val="FF0000"/>
         </w:rPr>
-        <w:t>STRIKE</w:t>
+        <w:t>STAIN</w:t>
       </w:r>
       <w:r>
         <w:rPr>
@@ -14183,23 +14183,9 @@
         <w:rPr>
           <w:b/>
           <w:bCs/>
-        </w:rPr>
-        <w:t>E</w:t>
-      </w:r>
-      <w:r>
-        <w:rPr>
-          <w:b/>
-          <w:bCs/>
-        </w:rPr>
-        <w:t xml:space="preserve">, </w:t>
-      </w:r>
-      <w:r>
-        <w:rPr>
-          <w:b/>
-          <w:bCs/>
-          <w:color w:val="808080" w:themeColor="background1" w:themeShade="80"/>
-        </w:rPr>
-        <w:t>ES</w:t>
+          <w:color w:val="808080" w:themeColor="background1" w:themeShade="80"/>
+        </w:rPr>
+        <w:t>ED</w:t>
       </w:r>
       <w:r>
         <w:rPr>
@@ -14215,6 +14201,21 @@
           <w:color w:val="808080" w:themeColor="background1" w:themeShade="80"/>
         </w:rPr>
         <w:t>ING</w:t>
+      </w:r>
+      <w:r>
+        <w:rPr>
+          <w:b/>
+          <w:bCs/>
+        </w:rPr>
+        <w:t xml:space="preserve">, </w:t>
+      </w:r>
+      <w:r>
+        <w:rPr>
+          <w:b/>
+          <w:bCs/>
+          <w:color w:val="808080" w:themeColor="background1" w:themeShade="80"/>
+        </w:rPr>
+        <w:t>S</w:t>
       </w:r>
       <w:r>
         <w:rPr>
@@ -14290,7 +14291,16 @@
           <w:bCs/>
           <w:color w:val="FF0000"/>
         </w:rPr>
-        <w:t xml:space="preserve"> WARRANT</w:t>
+        <w:t xml:space="preserve"> </w:t>
+      </w:r>
+      <w:proofErr w:type="gramStart"/>
+      <w:r>
+        <w:rPr>
+          <w:b/>
+          <w:bCs/>
+          <w:color w:val="FF0000"/>
+        </w:rPr>
+        <w:t>STRIKE</w:t>
       </w:r>
       <w:r>
         <w:rPr>
@@ -14299,13 +14309,43 @@
         </w:rPr>
         <w:t>(</w:t>
       </w:r>
-      <w:r>
-        <w:rPr>
-          <w:b/>
-          <w:bCs/>
-          <w:color w:val="808080" w:themeColor="background1" w:themeShade="80"/>
-        </w:rPr>
-        <w:t>S</w:t>
+      <w:proofErr w:type="gramEnd"/>
+      <w:r>
+        <w:rPr>
+          <w:b/>
+          <w:bCs/>
+        </w:rPr>
+        <w:t>E</w:t>
+      </w:r>
+      <w:r>
+        <w:rPr>
+          <w:b/>
+          <w:bCs/>
+        </w:rPr>
+        <w:t xml:space="preserve">, </w:t>
+      </w:r>
+      <w:r>
+        <w:rPr>
+          <w:b/>
+          <w:bCs/>
+          <w:color w:val="808080" w:themeColor="background1" w:themeShade="80"/>
+        </w:rPr>
+        <w:t>ES</w:t>
+      </w:r>
+      <w:r>
+        <w:rPr>
+          <w:b/>
+          <w:bCs/>
+        </w:rPr>
+        <w:t xml:space="preserve">, </w:t>
+      </w:r>
+      <w:r>
+        <w:rPr>
+          <w:b/>
+          <w:bCs/>
+          <w:color w:val="808080" w:themeColor="background1" w:themeShade="80"/>
+        </w:rPr>
+        <w:t>ING</w:t>
       </w:r>
       <w:r>
         <w:rPr>
@@ -14381,16 +14421,7 @@
           <w:bCs/>
           <w:color w:val="FF0000"/>
         </w:rPr>
-        <w:t xml:space="preserve"> </w:t>
-      </w:r>
-      <w:proofErr w:type="gramStart"/>
-      <w:r>
-        <w:rPr>
-          <w:b/>
-          <w:bCs/>
-          <w:color w:val="FF0000"/>
-        </w:rPr>
-        <w:t>ZAP</w:t>
+        <w:t xml:space="preserve"> WARRANT</w:t>
       </w:r>
       <w:r>
         <w:rPr>
@@ -14398,37 +14429,6 @@
           <w:bCs/>
         </w:rPr>
         <w:t>(</w:t>
-      </w:r>
-      <w:proofErr w:type="gramEnd"/>
-      <w:r>
-        <w:rPr>
-          <w:b/>
-          <w:bCs/>
-          <w:color w:val="808080" w:themeColor="background1" w:themeShade="80"/>
-        </w:rPr>
-        <w:t>ED</w:t>
-      </w:r>
-      <w:r>
-        <w:rPr>
-          <w:b/>
-          <w:bCs/>
-        </w:rPr>
-        <w:t xml:space="preserve">, </w:t>
-      </w:r>
-      <w:r>
-        <w:rPr>
-          <w:b/>
-          <w:bCs/>
-          <w:color w:val="808080" w:themeColor="background1" w:themeShade="80"/>
-        </w:rPr>
-        <w:t>ING</w:t>
-      </w:r>
-      <w:r>
-        <w:rPr>
-          <w:b/>
-          <w:bCs/>
-        </w:rPr>
-        <w:t xml:space="preserve">, </w:t>
       </w:r>
       <w:r>
         <w:rPr>
@@ -14482,6 +14482,38 @@
         </w:rPr>
         <w:t xml:space="preserve">ANY </w:t>
       </w:r>
+      <w:r>
+        <w:rPr>
+          <w:b/>
+          <w:bCs/>
+          <w:color w:val="808080" w:themeColor="background1" w:themeShade="80"/>
+        </w:rPr>
+        <w:t>&lt;</w:t>
+      </w:r>
+      <w:r>
+        <w:rPr>
+          <w:b/>
+          <w:bCs/>
+          <w:color w:val="FF0000"/>
+        </w:rPr>
+        <w:t>MAIN OBJECT</w:t>
+      </w:r>
+      <w:r>
+        <w:rPr>
+          <w:b/>
+          <w:bCs/>
+          <w:color w:val="808080" w:themeColor="background1" w:themeShade="80"/>
+        </w:rPr>
+        <w:t>&gt;</w:t>
+      </w:r>
+      <w:r>
+        <w:rPr>
+          <w:b/>
+          <w:bCs/>
+          <w:color w:val="FF0000"/>
+        </w:rPr>
+        <w:t xml:space="preserve"> </w:t>
+      </w:r>
       <w:proofErr w:type="gramStart"/>
       <w:r>
         <w:rPr>
@@ -14489,7 +14521,7 @@
           <w:bCs/>
           <w:color w:val="FF0000"/>
         </w:rPr>
-        <w:t>BITE</w:t>
+        <w:t>ZAP</w:t>
       </w:r>
       <w:r>
         <w:rPr>
@@ -14505,7 +14537,22 @@
           <w:bCs/>
           <w:color w:val="808080" w:themeColor="background1" w:themeShade="80"/>
         </w:rPr>
-        <w:t>N</w:t>
+        <w:t>ED</w:t>
+      </w:r>
+      <w:r>
+        <w:rPr>
+          <w:b/>
+          <w:bCs/>
+        </w:rPr>
+        <w:t xml:space="preserve">, </w:t>
+      </w:r>
+      <w:r>
+        <w:rPr>
+          <w:b/>
+          <w:bCs/>
+          <w:color w:val="808080" w:themeColor="background1" w:themeShade="80"/>
+        </w:rPr>
+        <w:t>ING</w:t>
       </w:r>
       <w:r>
         <w:rPr>
@@ -14528,14 +14575,6 @@
           <w:bCs/>
         </w:rPr>
         <w:t>)</w:t>
-      </w:r>
-      <w:r>
-        <w:rPr>
-          <w:b/>
-          <w:bCs/>
-          <w:color w:val="FF0000"/>
-        </w:rPr>
-        <w:t xml:space="preserve"> DOWN</w:t>
       </w:r>
       <w:r>
         <w:rPr>
@@ -14574,37 +14613,60 @@
         </w:rPr>
         <w:t xml:space="preserve">ANY </w:t>
       </w:r>
-      <w:r>
-        <w:rPr>
-          <w:b/>
-          <w:bCs/>
-          <w:color w:val="FF0000"/>
-        </w:rPr>
-        <w:t xml:space="preserve">BLUDGEON </w:t>
-      </w:r>
-      <w:r>
-        <w:rPr>
-          <w:b/>
-          <w:bCs/>
-          <w:color w:val="808080" w:themeColor="background1" w:themeShade="80"/>
-        </w:rPr>
-        <w:t>&lt;</w:t>
-      </w:r>
-      <w:r>
-        <w:rPr>
-          <w:b/>
-          <w:bCs/>
-          <w:color w:val="FF0000"/>
-        </w:rPr>
-        <w:t>MAIN OBJECT</w:t>
-      </w:r>
-      <w:r>
-        <w:rPr>
-          <w:b/>
-          <w:bCs/>
-          <w:color w:val="808080" w:themeColor="background1" w:themeShade="80"/>
-        </w:rPr>
-        <w:t>&gt;</w:t>
+      <w:proofErr w:type="gramStart"/>
+      <w:r>
+        <w:rPr>
+          <w:b/>
+          <w:bCs/>
+          <w:color w:val="FF0000"/>
+        </w:rPr>
+        <w:t>BITE</w:t>
+      </w:r>
+      <w:r>
+        <w:rPr>
+          <w:b/>
+          <w:bCs/>
+        </w:rPr>
+        <w:t>(</w:t>
+      </w:r>
+      <w:proofErr w:type="gramEnd"/>
+      <w:r>
+        <w:rPr>
+          <w:b/>
+          <w:bCs/>
+          <w:color w:val="808080" w:themeColor="background1" w:themeShade="80"/>
+        </w:rPr>
+        <w:t>N</w:t>
+      </w:r>
+      <w:r>
+        <w:rPr>
+          <w:b/>
+          <w:bCs/>
+        </w:rPr>
+        <w:t xml:space="preserve">, </w:t>
+      </w:r>
+      <w:r>
+        <w:rPr>
+          <w:b/>
+          <w:bCs/>
+          <w:color w:val="808080" w:themeColor="background1" w:themeShade="80"/>
+        </w:rPr>
+        <w:t>S</w:t>
+      </w:r>
+      <w:r>
+        <w:rPr>
+          <w:b/>
+          <w:bCs/>
+        </w:rPr>
+        <w:t>)</w:t>
+      </w:r>
+      <w:r>
+        <w:rPr>
+          <w:b/>
+          <w:bCs/>
+          <w:color w:val="FF0000"/>
+        </w:rPr>
+        <w:t xml:space="preserve"> DOWN</w:t>
       </w:r>
       <w:r>
         <w:rPr>
@@ -14649,7 +14711,31 @@
           <w:bCs/>
           <w:color w:val="FF0000"/>
         </w:rPr>
-        <w:t>BLUDGEON</w:t>
+        <w:t xml:space="preserve">BLUDGEON </w:t>
+      </w:r>
+      <w:r>
+        <w:rPr>
+          <w:b/>
+          <w:bCs/>
+          <w:color w:val="808080" w:themeColor="background1" w:themeShade="80"/>
+        </w:rPr>
+        <w:t>&lt;</w:t>
+      </w:r>
+      <w:r>
+        <w:rPr>
+          <w:b/>
+          <w:bCs/>
+          <w:color w:val="FF0000"/>
+        </w:rPr>
+        <w:t>MAIN OBJECT</w:t>
+      </w:r>
+      <w:r>
+        <w:rPr>
+          <w:b/>
+          <w:bCs/>
+          <w:color w:val="808080" w:themeColor="background1" w:themeShade="80"/>
+        </w:rPr>
+        <w:t>&gt;</w:t>
       </w:r>
       <w:r>
         <w:rPr>
@@ -14673,6 +14759,51 @@
           <w:u w:val="single"/>
         </w:rPr>
         <w:lastRenderedPageBreak/>
+        <w:t>PREVENTION SECURITY SYSTEM</w:t>
+      </w:r>
+      <w:r>
+        <w:t>:</w:t>
+      </w:r>
+      <w:r>
+        <w:t xml:space="preserve"> </w:t>
+      </w:r>
+      <w:r>
+        <w:rPr>
+          <w:b/>
+          <w:bCs/>
+          <w:color w:val="FF0000"/>
+        </w:rPr>
+        <w:t xml:space="preserve">ANY </w:t>
+      </w:r>
+      <w:r>
+        <w:rPr>
+          <w:b/>
+          <w:bCs/>
+          <w:color w:val="FF0000"/>
+        </w:rPr>
+        <w:t>BLUDGEON</w:t>
+      </w:r>
+      <w:r>
+        <w:rPr>
+          <w:b/>
+          <w:bCs/>
+        </w:rPr>
+        <w:t>;</w:t>
+      </w:r>
+    </w:p>
+    <w:p>
+      <w:pPr>
+        <w:ind w:left="720"/>
+        <w:jc w:val="both"/>
+        <w:rPr>
+          <w:b/>
+          <w:bCs/>
+        </w:rPr>
+      </w:pPr>
+      <w:r>
+        <w:rPr>
+          <w:u w:val="single"/>
+        </w:rPr>
         <w:t>PREVENTION SECURITY SYSTEM</w:t>
       </w:r>
       <w:r>
@@ -17817,6 +17948,14 @@
         <w:color w:val="000000" w:themeColor="text1"/>
         <w:sz w:val="18"/>
       </w:rPr>
+      <w:t xml:space="preserve">       </w:t>
+    </w:r>
+    <w:r>
+      <w:rPr>
+        <w:i/>
+        <w:color w:val="000000" w:themeColor="text1"/>
+        <w:sz w:val="18"/>
+      </w:rPr>
       <w:t xml:space="preserve">    Company </w:t>
     </w:r>
     <w:r>

</xml_diff>